<commit_message>
se agrego el nombre  del proyecto
</commit_message>
<xml_diff>
--- a/Fase 1/Evidencias Grupales/1.5_GuiaEstudiante_Fase 1_Definicion Proyecto APT.docx
+++ b/Fase 1/Evidencias Grupales/1.5_GuiaEstudiante_Fase 1_Definicion Proyecto APT.docx
@@ -950,20 +950,17 @@
           </w:tcPr>
           <w:p>
             <w:pPr>
+              <w:spacing w:after="0" w:line="276" w:lineRule="auto"/>
               <w:rPr>
                 <w:b w:val="1"/>
               </w:rPr>
             </w:pPr>
             <w:r>
               <w:rPr>
-                <w:rFonts w:ascii="Calibri" w:cs="Calibri" w:eastAsia="Calibri" w:hAnsi="Calibri"/>
-                <w:i w:val="1"/>
-                <w:color w:val="548dd4"/>
-                <w:sz w:val="20"/>
-                <w:szCs w:val="20"/>
-                <w:rtl w:val="0"/>
-              </w:rPr>
-              <w:t xml:space="preserve">Escribe el nombre de tu Proyecto APT.</w:t>
+                <w:rFonts w:ascii="Arial" w:cs="Arial" w:eastAsia="Arial" w:hAnsi="Arial"/>
+                <w:rtl w:val="0"/>
+              </w:rPr>
+              <w:t xml:space="preserve">CuidaSalud</w:t>
             </w:r>
             <w:r>
               <w:rPr>

</xml_diff>